<commit_message>
moved Tasks, related to #4
</commit_message>
<xml_diff>
--- a/Pflichtenheft.docx
+++ b/Pflichtenheft.docx
@@ -22,6 +22,8 @@
       <w:r>
         <w:t xml:space="preserve"> </w:t>
       </w:r>
+    </w:p>
+    <w:p>
       <w:r>
         <w:rPr>
           <w:b/>
@@ -65,7 +67,13 @@
         <w:t xml:space="preserve"> </w:t>
       </w:r>
       <w:r>
-        <w:t>Lorenz Branner, Nicolas Zander, Julian Schmidt, Severin Bittl, Thomas Gaillinger</w:t>
+        <w:t xml:space="preserve">Lorenz Branner, Nicolas Zander, Julian Schmidt, </w:t>
+      </w:r>
+      <w:r>
+        <w:t>Marcel Ott</w:t>
+      </w:r>
+      <w:r>
+        <w:t>, Thomas Gaillinger</w:t>
       </w:r>
     </w:p>
     <w:p>
@@ -99,7 +107,7 @@
     <w:p>
       <w:r>
         <w:pict w14:anchorId="03BE4F07">
-          <v:rect id="_x0000_i1067" style="width:0;height:1.5pt" o:hralign="center" o:hrstd="t" o:hr="t" fillcolor="#a0a0a0" stroked="f"/>
+          <v:rect id="_x0000_i1025" style="width:0;height:1.5pt" o:hralign="center" o:hrstd="t" o:hr="t" fillcolor="#a0a0a0" stroked="f"/>
         </w:pict>
       </w:r>
     </w:p>
@@ -114,6 +122,8 @@
       <w:r>
         <w:t xml:space="preserve"> </w:t>
       </w:r>
+    </w:p>
+    <w:p>
       <w:r>
         <w:rPr>
           <w:b/>
@@ -193,7 +203,7 @@
         </w:numPr>
       </w:pPr>
       <w:r>
-        <w:t>Implementierung eines Chatbots mit Unterstützung für Deutsch und Englisch.</w:t>
+        <w:t>Implementierung eines Chatbots mit Unterstützung für Deutsch.</w:t>
       </w:r>
     </w:p>
     <w:p>
@@ -223,6 +233,15 @@
         </w:numPr>
       </w:pPr>
       <w:r>
+        <w:t>Wenn Lokal</w:t>
+      </w:r>
+      <w:r>
+        <w:t>,</w:t>
+      </w:r>
+      <w:r>
+        <w:t xml:space="preserve"> </w:t>
+      </w:r>
+      <w:r>
         <w:t>Anpassung und Feinabstimmung des Sprachmodells zur Optimierung der Antworten.</w:t>
       </w:r>
     </w:p>
@@ -245,7 +264,22 @@
         </w:numPr>
       </w:pPr>
       <w:r>
-        <w:t>Der Chatbot greift im Hintergrund auf Prognosefunktionen zu und gibt verständliche Antworten.</w:t>
+        <w:t>Der Chatbot</w:t>
+      </w:r>
+      <w:r>
+        <w:t xml:space="preserve"> extrahiert Parameter der Anfrage und wählt richtige Verarbeitungsfunktion </w:t>
+      </w:r>
+      <w:r>
+        <w:t>aus,</w:t>
+      </w:r>
+      <w:r>
+        <w:t xml:space="preserve"> die die Daten aus der Vergangenheit mit Extrahierten </w:t>
+      </w:r>
+      <w:r>
+        <w:t xml:space="preserve">Parametern </w:t>
+      </w:r>
+      <w:r>
+        <w:t>verarbeitet</w:t>
       </w:r>
     </w:p>
     <w:p>
@@ -294,15 +328,10 @@
       </w:r>
       <w:proofErr w:type="spellStart"/>
       <w:r>
-        <w:t>matplotlib</w:t>
-      </w:r>
-      <w:proofErr w:type="spellEnd"/>
-      <w:r>
-        <w:t xml:space="preserve"> und </w:t>
-      </w:r>
-      <w:proofErr w:type="spellStart"/>
-      <w:r>
-        <w:t>plotly</w:t>
+        <w:t>P</w:t>
+      </w:r>
+      <w:r>
+        <w:t>lotly</w:t>
       </w:r>
       <w:proofErr w:type="spellEnd"/>
       <w:r>
@@ -320,13 +349,11 @@
         <w:t>Darstellung von Prognosen als Balkendiagramme, Liniendiagramme und Tabellen.</w:t>
       </w:r>
     </w:p>
-    <w:p/>
-    <w:p/>
-    <w:p/>
-    <w:p>
-      <w:r>
+    <w:p>
+      <w:r>
+        <w:lastRenderedPageBreak/>
         <w:pict w14:anchorId="36EA757E">
-          <v:rect id="_x0000_i1068" style="width:0;height:1.5pt" o:hralign="center" o:hrstd="t" o:hr="t" fillcolor="#a0a0a0" stroked="f"/>
+          <v:rect id="_x0000_i1026" style="width:0;height:1.5pt" o:hralign="center" o:hrstd="t" o:hr="t" fillcolor="#a0a0a0" stroked="f"/>
         </w:pict>
       </w:r>
     </w:p>
@@ -357,7 +384,10 @@
         <w:t xml:space="preserve">: Antwortzeit des Chatbots unter </w:t>
       </w:r>
       <w:r>
-        <w:t>20</w:t>
+        <w:t>6</w:t>
+      </w:r>
+      <w:r>
+        <w:t>0</w:t>
       </w:r>
       <w:r>
         <w:t xml:space="preserve"> Sekunden.</w:t>
@@ -420,7 +450,7 @@
     <w:p>
       <w:r>
         <w:pict w14:anchorId="5BAA3438">
-          <v:rect id="_x0000_i1069" style="width:0;height:1.5pt" o:hralign="center" o:hrstd="t" o:hr="t" fillcolor="#a0a0a0" stroked="f"/>
+          <v:rect id="_x0000_i1027" style="width:0;height:1.5pt" o:hralign="center" o:hrstd="t" o:hr="t" fillcolor="#a0a0a0" stroked="f"/>
         </w:pict>
       </w:r>
     </w:p>
@@ -577,6 +607,14 @@
       <w:r>
         <w:t>REST API für Chatbot-Zugriff</w:t>
       </w:r>
+      <w:r>
+        <w:t xml:space="preserve"> </w:t>
+      </w:r>
+      <w:proofErr w:type="spellStart"/>
+      <w:r>
+        <w:t>vlt</w:t>
+      </w:r>
+      <w:proofErr w:type="spellEnd"/>
     </w:p>
     <w:p>
       <w:pPr>
@@ -592,7 +630,7 @@
     <w:p>
       <w:r>
         <w:pict w14:anchorId="2BA23331">
-          <v:rect id="_x0000_i1070" style="width:0;height:1.5pt" o:hralign="center" o:hrstd="t" o:hr="t" fillcolor="#a0a0a0" stroked="f"/>
+          <v:rect id="_x0000_i1028" style="width:0;height:1.5pt" o:hralign="center" o:hrstd="t" o:hr="t" fillcolor="#a0a0a0" stroked="f"/>
         </w:pict>
       </w:r>
     </w:p>
@@ -712,7 +750,7 @@
     <w:p>
       <w:r>
         <w:pict w14:anchorId="0892B965">
-          <v:rect id="_x0000_i1071" style="width:0;height:1.5pt" o:hralign="center" o:hrstd="t" o:hr="t" fillcolor="#a0a0a0" stroked="f"/>
+          <v:rect id="_x0000_i1029" style="width:0;height:1.5pt" o:hralign="center" o:hrstd="t" o:hr="t" fillcolor="#a0a0a0" stroked="f"/>
         </w:pict>
       </w:r>
     </w:p>
@@ -768,7 +806,7 @@
     <w:p>
       <w:r>
         <w:pict w14:anchorId="7FDEFBF4">
-          <v:rect id="_x0000_i1072" style="width:0;height:1.5pt" o:hralign="center" o:hrstd="t" o:hr="t" fillcolor="#a0a0a0" stroked="f"/>
+          <v:rect id="_x0000_i1030" style="width:0;height:1.5pt" o:hralign="center" o:hrstd="t" o:hr="t" fillcolor="#a0a0a0" stroked="f"/>
         </w:pict>
       </w:r>
     </w:p>
@@ -778,7 +816,6 @@
           <w:b/>
           <w:bCs/>
         </w:rPr>
-        <w:lastRenderedPageBreak/>
         <w:t>6. Risiken und Herausforderungen</w:t>
       </w:r>
     </w:p>
@@ -790,6 +827,7 @@
         </w:numPr>
       </w:pPr>
       <w:r>
+        <w:lastRenderedPageBreak/>
         <w:t>Datenqualität: Lücken oder Ungenauigkeiten in den Buchungsdaten</w:t>
       </w:r>
     </w:p>
@@ -3034,6 +3072,7 @@
   <w:style w:type="character" w:default="1" w:styleId="Absatz-Standardschriftart">
     <w:name w:val="Default Paragraph Font"/>
     <w:uiPriority w:val="1"/>
+    <w:semiHidden/>
     <w:unhideWhenUsed/>
   </w:style>
   <w:style w:type="table" w:default="1" w:styleId="NormaleTabelle">

</xml_diff>